<commit_message>
Arrettez de chialer sa me gosse
Signed-off-by: Emile-Filteau <emile.filteau@gmail.com>
</commit_message>
<xml_diff>
--- a/Documentation/SCRUM 24 octobre 11.docx
+++ b/Documentation/SCRUM 24 octobre 11.docx
@@ -286,40 +286,112 @@
         </w:numPr>
       </w:pPr>
       <w:r>
-        <w:t>Les menus (design des icônes/menu et cadrage)</w:t>
-      </w:r>
-    </w:p>
-    <w:p>
-      <w:pPr>
-        <w:pStyle w:val="Paragraphedeliste"/>
-        <w:numPr>
-          <w:ilvl w:val="1"/>
-          <w:numId w:val="2"/>
-        </w:numPr>
-      </w:pPr>
-      <w:r>
-        <w:t>Travail sur les menus</w:t>
+        <w:t>Les menus (design des icônes/menu</w:t>
+      </w:r>
+    </w:p>
+    <w:p>
+      <w:pPr>
+        <w:pStyle w:val="Paragraphedeliste"/>
+        <w:numPr>
+          <w:ilvl w:val="1"/>
+          <w:numId w:val="2"/>
+        </w:numPr>
+      </w:pPr>
+      <w:r>
+        <w:t>Travail sur le menu.</w:t>
+      </w:r>
+    </w:p>
+    <w:p>
+      <w:pPr>
+        <w:pStyle w:val="Paragraphedeliste"/>
+        <w:numPr>
+          <w:ilvl w:val="1"/>
+          <w:numId w:val="2"/>
+        </w:numPr>
+      </w:pPr>
+      <w:r>
+        <w:t>Problème: Ne s'en rappelle plus.</w:t>
+      </w:r>
+    </w:p>
+    <w:p/>
+    <w:p>
+      <w:r>
+        <w:t>DEBRIEFING de fin de cours:</w:t>
+      </w:r>
+    </w:p>
+    <w:p>
+      <w:pPr>
+        <w:pStyle w:val="Paragraphedeliste"/>
+        <w:numPr>
+          <w:ilvl w:val="0"/>
+          <w:numId w:val="2"/>
+        </w:numPr>
+      </w:pPr>
+      <w:r>
+        <w:t>Karim n'a pas totalement fini.</w:t>
+      </w:r>
+    </w:p>
+    <w:p>
+      <w:pPr>
+        <w:pStyle w:val="Paragraphedeliste"/>
+        <w:numPr>
+          <w:ilvl w:val="0"/>
+          <w:numId w:val="2"/>
+        </w:numPr>
+      </w:pPr>
+      <w:r>
+        <w:t>Étienne a aidé Karim mais ils n'ont pas fini</w:t>
+      </w:r>
+    </w:p>
+    <w:p>
+      <w:pPr>
+        <w:pStyle w:val="Paragraphedeliste"/>
+        <w:numPr>
+          <w:ilvl w:val="0"/>
+          <w:numId w:val="2"/>
+        </w:numPr>
+      </w:pPr>
+      <w:r>
+        <w:t>François a fait ce qu'il voulait faire.</w:t>
+      </w:r>
+    </w:p>
+    <w:p>
+      <w:pPr>
+        <w:pStyle w:val="Paragraphedeliste"/>
+        <w:numPr>
+          <w:ilvl w:val="0"/>
+          <w:numId w:val="2"/>
+        </w:numPr>
+      </w:pPr>
+      <w:r>
+        <w:t>Jérôme a commencé les constantes.</w:t>
+      </w:r>
+    </w:p>
+    <w:p>
+      <w:pPr>
+        <w:pStyle w:val="Paragraphedeliste"/>
+        <w:numPr>
+          <w:ilvl w:val="0"/>
+          <w:numId w:val="2"/>
+        </w:numPr>
+      </w:pPr>
+      <w:r>
+        <w:t>Émile a commencé le landing zone.</w:t>
+      </w:r>
+    </w:p>
+    <w:p>
+      <w:pPr>
+        <w:pStyle w:val="Paragraphedeliste"/>
+        <w:numPr>
+          <w:ilvl w:val="0"/>
+          <w:numId w:val="2"/>
+        </w:numPr>
+      </w:pPr>
+      <w:r>
+        <w:t>Aghiles a avancer le menu</w:t>
       </w:r>
       <w:bookmarkStart w:id="0" w:name="_GoBack"/>
       <w:bookmarkEnd w:id="0"/>
-    </w:p>
-    <w:p>
-      <w:pPr>
-        <w:pStyle w:val="Paragraphedeliste"/>
-        <w:numPr>
-          <w:ilvl w:val="1"/>
-          <w:numId w:val="2"/>
-        </w:numPr>
-      </w:pPr>
-      <w:r>
-        <w:t>Problème: affichage adéquat</w:t>
-      </w:r>
-    </w:p>
-    <w:p>
-      <w:pPr>
-        <w:pStyle w:val="Paragraphedeliste"/>
-        <w:ind w:left="2148"/>
-      </w:pPr>
     </w:p>
     <w:sectPr>
       <w:pgSz w:w="12240" w:h="15840"/>

</xml_diff>